<commit_message>
some reports added, some functions added and performance improvements
</commit_message>
<xml_diff>
--- a/reports/topics.docx
+++ b/reports/topics.docx
@@ -237,6 +237,303 @@
         </w:rPr>
         <w:t xml:space="preserve">: </w:t>
       </w:r>
+      <w:r>
+        <w:rPr>
+          <w:sz w:val="44"/>
+          <w:rtl w:val="true"/>
+        </w:rPr>
+        <w:t>روش بر مبنای اندازه گیری ولتاژ</w:t>
+      </w:r>
+    </w:p>
+    <w:p>
+      <w:pPr>
+        <w:pStyle w:val="Normal"/>
+        <w:bidi w:val="1"/>
+        <w:jc w:val="left"/>
+        <w:rPr>
+          <w:sz w:val="44"/>
+        </w:rPr>
+      </w:pPr>
+      <w:r>
+        <w:rPr>
+          <w:sz w:val="44"/>
+          <w:rtl w:val="true"/>
+        </w:rPr>
+        <w:tab/>
+      </w:r>
+      <w:r>
+        <w:rPr>
+          <w:sz w:val="44"/>
+        </w:rPr>
+        <w:t>۲</w:t>
+      </w:r>
+      <w:r>
+        <w:rPr>
+          <w:sz w:val="44"/>
+        </w:rPr>
+        <w:t>-</w:t>
+      </w:r>
+      <w:r>
+        <w:rPr>
+          <w:sz w:val="44"/>
+        </w:rPr>
+        <w:t>۳</w:t>
+      </w:r>
+      <w:r>
+        <w:rPr>
+          <w:sz w:val="44"/>
+          <w:rtl w:val="true"/>
+        </w:rPr>
+        <w:t xml:space="preserve">: </w:t>
+      </w:r>
+      <w:r>
+        <w:rPr>
+          <w:sz w:val="44"/>
+          <w:rtl w:val="true"/>
+        </w:rPr>
+        <w:t>روش بر مبنای سنسور مغناطیسی</w:t>
+      </w:r>
+    </w:p>
+    <w:p>
+      <w:pPr>
+        <w:pStyle w:val="Normal"/>
+        <w:bidi w:val="1"/>
+        <w:jc w:val="left"/>
+        <w:rPr>
+          <w:sz w:val="44"/>
+        </w:rPr>
+      </w:pPr>
+      <w:r>
+        <w:rPr>
+          <w:sz w:val="44"/>
+          <w:rtl w:val="true"/>
+        </w:rPr>
+        <w:tab/>
+      </w:r>
+      <w:r>
+        <w:rPr>
+          <w:sz w:val="44"/>
+        </w:rPr>
+        <w:t>۲</w:t>
+      </w:r>
+      <w:r>
+        <w:rPr>
+          <w:sz w:val="44"/>
+        </w:rPr>
+        <w:t>-</w:t>
+      </w:r>
+      <w:r>
+        <w:rPr>
+          <w:sz w:val="44"/>
+        </w:rPr>
+        <w:t>۴</w:t>
+      </w:r>
+      <w:r>
+        <w:rPr>
+          <w:sz w:val="44"/>
+          <w:rtl w:val="true"/>
+        </w:rPr>
+        <w:t xml:space="preserve">: </w:t>
+      </w:r>
+      <w:r>
+        <w:rPr>
+          <w:sz w:val="44"/>
+          <w:rtl w:val="true"/>
+        </w:rPr>
+        <w:t>روش های بر مبنای پردازش تصویر</w:t>
+      </w:r>
+    </w:p>
+    <w:p>
+      <w:pPr>
+        <w:pStyle w:val="Normal"/>
+        <w:bidi w:val="1"/>
+        <w:jc w:val="left"/>
+        <w:rPr>
+          <w:sz w:val="44"/>
+        </w:rPr>
+      </w:pPr>
+      <w:r>
+        <w:rPr>
+          <w:sz w:val="44"/>
+          <w:rtl w:val="true"/>
+        </w:rPr>
+        <w:tab/>
+        <w:tab/>
+      </w:r>
+      <w:r>
+        <w:rPr>
+          <w:sz w:val="44"/>
+        </w:rPr>
+        <w:t>۲</w:t>
+      </w:r>
+      <w:r>
+        <w:rPr>
+          <w:sz w:val="44"/>
+        </w:rPr>
+        <w:t>-</w:t>
+      </w:r>
+      <w:r>
+        <w:rPr>
+          <w:sz w:val="44"/>
+        </w:rPr>
+        <w:t>۴</w:t>
+      </w:r>
+      <w:r>
+        <w:rPr>
+          <w:sz w:val="44"/>
+        </w:rPr>
+        <w:t>-</w:t>
+      </w:r>
+      <w:r>
+        <w:rPr>
+          <w:sz w:val="44"/>
+        </w:rPr>
+        <w:t>۱</w:t>
+      </w:r>
+      <w:r>
+        <w:rPr>
+          <w:sz w:val="44"/>
+          <w:rtl w:val="true"/>
+        </w:rPr>
+        <w:t xml:space="preserve">: </w:t>
+      </w:r>
+      <w:r>
+        <w:rPr>
+          <w:sz w:val="44"/>
+          <w:rtl w:val="true"/>
+        </w:rPr>
+        <w:t>نصب دوربین روی سر</w:t>
+      </w:r>
+    </w:p>
+    <w:p>
+      <w:pPr>
+        <w:pStyle w:val="Normal"/>
+        <w:bidi w:val="1"/>
+        <w:jc w:val="left"/>
+        <w:rPr>
+          <w:sz w:val="44"/>
+        </w:rPr>
+      </w:pPr>
+      <w:r>
+        <w:rPr>
+          <w:sz w:val="44"/>
+          <w:rtl w:val="true"/>
+        </w:rPr>
+        <w:tab/>
+        <w:tab/>
+      </w:r>
+      <w:r>
+        <w:rPr>
+          <w:sz w:val="44"/>
+        </w:rPr>
+        <w:t>۲</w:t>
+      </w:r>
+      <w:r>
+        <w:rPr>
+          <w:sz w:val="44"/>
+        </w:rPr>
+        <w:t>-</w:t>
+      </w:r>
+      <w:r>
+        <w:rPr>
+          <w:sz w:val="44"/>
+        </w:rPr>
+        <w:t>۴</w:t>
+      </w:r>
+      <w:r>
+        <w:rPr>
+          <w:sz w:val="44"/>
+        </w:rPr>
+        <w:t>-</w:t>
+      </w:r>
+      <w:r>
+        <w:rPr>
+          <w:sz w:val="44"/>
+        </w:rPr>
+        <w:t>۲</w:t>
+      </w:r>
+      <w:r>
+        <w:rPr>
+          <w:sz w:val="44"/>
+          <w:rtl w:val="true"/>
+        </w:rPr>
+        <w:t xml:space="preserve">: </w:t>
+      </w:r>
+      <w:r>
+        <w:rPr>
+          <w:sz w:val="44"/>
+          <w:rtl w:val="true"/>
+        </w:rPr>
+        <w:t xml:space="preserve">استفاده از دوربین </w:t>
+      </w:r>
+      <w:r>
+        <w:rPr>
+          <w:sz w:val="24"/>
+        </w:rPr>
+        <w:t>NIR</w:t>
+      </w:r>
+    </w:p>
+    <w:p>
+      <w:pPr>
+        <w:pStyle w:val="Normal"/>
+        <w:bidi w:val="1"/>
+        <w:jc w:val="left"/>
+        <w:rPr>
+          <w:sz w:val="44"/>
+        </w:rPr>
+      </w:pPr>
+      <w:r>
+        <w:rPr>
+          <w:sz w:val="24"/>
+          <w:rtl w:val="true"/>
+        </w:rPr>
+        <w:tab/>
+        <w:tab/>
+      </w:r>
+      <w:r>
+        <w:rPr>
+          <w:sz w:val="24"/>
+        </w:rPr>
+        <w:t>۲</w:t>
+      </w:r>
+      <w:r>
+        <w:rPr>
+          <w:sz w:val="24"/>
+        </w:rPr>
+        <w:t>-</w:t>
+      </w:r>
+      <w:r>
+        <w:rPr>
+          <w:sz w:val="24"/>
+        </w:rPr>
+        <w:t>۴</w:t>
+      </w:r>
+      <w:r>
+        <w:rPr>
+          <w:sz w:val="24"/>
+        </w:rPr>
+        <w:t>-</w:t>
+      </w:r>
+      <w:r>
+        <w:rPr>
+          <w:sz w:val="24"/>
+        </w:rPr>
+        <w:t>۳</w:t>
+      </w:r>
+      <w:r>
+        <w:rPr>
+          <w:sz w:val="24"/>
+          <w:rtl w:val="true"/>
+        </w:rPr>
+        <w:t xml:space="preserve">: </w:t>
+      </w:r>
+      <w:r>
+        <w:rPr>
+          <w:sz w:val="24"/>
+          <w:rtl w:val="true"/>
+        </w:rPr>
+        <w:t>استفاده از دوربین معمولی</w:t>
+      </w:r>
     </w:p>
     <w:p>
       <w:pPr>
@@ -487,6 +784,375 @@
           <w:sz w:val="24"/>
         </w:rPr>
         <w:t>mediapipe</w:t>
+      </w:r>
+    </w:p>
+    <w:p>
+      <w:pPr>
+        <w:pStyle w:val="Normal"/>
+        <w:bidi w:val="1"/>
+        <w:jc w:val="left"/>
+        <w:rPr>
+          <w:sz w:val="44"/>
+        </w:rPr>
+      </w:pPr>
+      <w:r>
+        <w:rPr>
+          <w:sz w:val="24"/>
+          <w:rtl w:val="true"/>
+        </w:rPr>
+        <w:tab/>
+      </w:r>
+      <w:r>
+        <w:rPr>
+          <w:sz w:val="24"/>
+        </w:rPr>
+        <w:t>۳</w:t>
+      </w:r>
+      <w:r>
+        <w:rPr>
+          <w:sz w:val="24"/>
+        </w:rPr>
+        <w:t>-</w:t>
+      </w:r>
+      <w:r>
+        <w:rPr>
+          <w:sz w:val="24"/>
+        </w:rPr>
+        <w:t>۵</w:t>
+      </w:r>
+      <w:r>
+        <w:rPr>
+          <w:sz w:val="24"/>
+          <w:rtl w:val="true"/>
+        </w:rPr>
+        <w:t xml:space="preserve">: </w:t>
+      </w:r>
+      <w:r>
+        <w:rPr>
+          <w:sz w:val="24"/>
+          <w:rtl w:val="true"/>
+        </w:rPr>
+        <w:t>تشخیص مکان عنبیه و زاویه چشم</w:t>
+      </w:r>
+    </w:p>
+    <w:p>
+      <w:pPr>
+        <w:pStyle w:val="Normal"/>
+        <w:bidi w:val="1"/>
+        <w:jc w:val="left"/>
+        <w:rPr>
+          <w:sz w:val="44"/>
+        </w:rPr>
+      </w:pPr>
+      <w:r>
+        <w:rPr>
+          <w:sz w:val="24"/>
+          <w:rtl w:val="true"/>
+        </w:rPr>
+        <w:tab/>
+        <w:tab/>
+      </w:r>
+      <w:r>
+        <w:rPr>
+          <w:sz w:val="24"/>
+        </w:rPr>
+        <w:t>۳</w:t>
+      </w:r>
+      <w:r>
+        <w:rPr>
+          <w:sz w:val="24"/>
+        </w:rPr>
+        <w:t>-</w:t>
+      </w:r>
+      <w:r>
+        <w:rPr>
+          <w:sz w:val="24"/>
+        </w:rPr>
+        <w:t>۵</w:t>
+      </w:r>
+      <w:r>
+        <w:rPr>
+          <w:sz w:val="24"/>
+        </w:rPr>
+        <w:t>-</w:t>
+      </w:r>
+      <w:r>
+        <w:rPr>
+          <w:sz w:val="24"/>
+        </w:rPr>
+        <w:t>۱</w:t>
+      </w:r>
+      <w:r>
+        <w:rPr>
+          <w:sz w:val="24"/>
+          <w:rtl w:val="true"/>
+        </w:rPr>
+        <w:t xml:space="preserve">: </w:t>
+      </w:r>
+      <w:r>
+        <w:rPr>
+          <w:sz w:val="24"/>
+          <w:rtl w:val="true"/>
+        </w:rPr>
+        <w:t>مکان و زاویه افقی</w:t>
+      </w:r>
+    </w:p>
+    <w:p>
+      <w:pPr>
+        <w:pStyle w:val="Normal"/>
+        <w:bidi w:val="1"/>
+        <w:jc w:val="left"/>
+        <w:rPr>
+          <w:sz w:val="44"/>
+        </w:rPr>
+      </w:pPr>
+      <w:r>
+        <w:rPr>
+          <w:sz w:val="24"/>
+          <w:rtl w:val="true"/>
+        </w:rPr>
+        <w:tab/>
+        <w:tab/>
+      </w:r>
+      <w:r>
+        <w:rPr>
+          <w:sz w:val="24"/>
+        </w:rPr>
+        <w:t>۳</w:t>
+      </w:r>
+      <w:r>
+        <w:rPr>
+          <w:sz w:val="24"/>
+        </w:rPr>
+        <w:t>-</w:t>
+      </w:r>
+      <w:r>
+        <w:rPr>
+          <w:sz w:val="24"/>
+        </w:rPr>
+        <w:t>۵</w:t>
+      </w:r>
+      <w:r>
+        <w:rPr>
+          <w:sz w:val="24"/>
+        </w:rPr>
+        <w:t>-</w:t>
+      </w:r>
+      <w:r>
+        <w:rPr>
+          <w:sz w:val="24"/>
+        </w:rPr>
+        <w:t>۲</w:t>
+      </w:r>
+      <w:r>
+        <w:rPr>
+          <w:sz w:val="24"/>
+          <w:rtl w:val="true"/>
+        </w:rPr>
+        <w:t xml:space="preserve">: </w:t>
+      </w:r>
+      <w:r>
+        <w:rPr>
+          <w:sz w:val="24"/>
+          <w:rtl w:val="true"/>
+        </w:rPr>
+        <w:t>مکان و زاویه عمودی</w:t>
+      </w:r>
+    </w:p>
+    <w:p>
+      <w:pPr>
+        <w:pStyle w:val="Normal"/>
+        <w:bidi w:val="1"/>
+        <w:jc w:val="left"/>
+        <w:rPr>
+          <w:sz w:val="44"/>
+        </w:rPr>
+      </w:pPr>
+      <w:r>
+        <w:rPr>
+          <w:sz w:val="24"/>
+          <w:rtl w:val="true"/>
+        </w:rPr>
+        <w:tab/>
+      </w:r>
+      <w:r>
+        <w:rPr>
+          <w:sz w:val="24"/>
+        </w:rPr>
+        <w:t>۳</w:t>
+      </w:r>
+      <w:r>
+        <w:rPr>
+          <w:sz w:val="24"/>
+        </w:rPr>
+        <w:t>-</w:t>
+      </w:r>
+      <w:r>
+        <w:rPr>
+          <w:sz w:val="24"/>
+        </w:rPr>
+        <w:t>۶</w:t>
+      </w:r>
+      <w:r>
+        <w:rPr>
+          <w:sz w:val="24"/>
+          <w:rtl w:val="true"/>
+        </w:rPr>
+        <w:t xml:space="preserve">: </w:t>
+      </w:r>
+      <w:r>
+        <w:rPr>
+          <w:sz w:val="24"/>
+          <w:rtl w:val="true"/>
+        </w:rPr>
+        <w:t>تشخیص جهت گیری سر</w:t>
+      </w:r>
+    </w:p>
+    <w:p>
+      <w:pPr>
+        <w:pStyle w:val="Normal"/>
+        <w:bidi w:val="1"/>
+        <w:jc w:val="left"/>
+        <w:rPr>
+          <w:sz w:val="44"/>
+        </w:rPr>
+      </w:pPr>
+      <w:r>
+        <w:rPr>
+          <w:sz w:val="24"/>
+          <w:rtl w:val="true"/>
+        </w:rPr>
+        <w:tab/>
+      </w:r>
+      <w:r>
+        <w:rPr>
+          <w:sz w:val="24"/>
+        </w:rPr>
+        <w:t>۳</w:t>
+      </w:r>
+      <w:r>
+        <w:rPr>
+          <w:sz w:val="24"/>
+        </w:rPr>
+        <w:t>-</w:t>
+      </w:r>
+      <w:r>
+        <w:rPr>
+          <w:sz w:val="24"/>
+        </w:rPr>
+        <w:t>۷</w:t>
+      </w:r>
+      <w:r>
+        <w:rPr>
+          <w:sz w:val="24"/>
+          <w:rtl w:val="true"/>
+        </w:rPr>
+        <w:t xml:space="preserve">: </w:t>
+      </w:r>
+      <w:r>
+        <w:rPr>
+          <w:sz w:val="24"/>
+          <w:rtl w:val="true"/>
+        </w:rPr>
+        <w:t xml:space="preserve">ترکیب اطلاعات چشم ها و سر و به دست آوردن مکان نگاه </w:t>
+      </w:r>
+    </w:p>
+    <w:p>
+      <w:pPr>
+        <w:pStyle w:val="Normal"/>
+        <w:bidi w:val="1"/>
+        <w:jc w:val="left"/>
+        <w:rPr>
+          <w:sz w:val="44"/>
+        </w:rPr>
+      </w:pPr>
+      <w:r>
+        <w:rPr>
+          <w:sz w:val="24"/>
+          <w:rtl w:val="true"/>
+        </w:rPr>
+        <w:tab/>
+      </w:r>
+      <w:r>
+        <w:rPr>
+          <w:sz w:val="24"/>
+        </w:rPr>
+        <w:t>۳</w:t>
+      </w:r>
+      <w:r>
+        <w:rPr>
+          <w:sz w:val="24"/>
+        </w:rPr>
+        <w:t>-</w:t>
+      </w:r>
+      <w:r>
+        <w:rPr>
+          <w:sz w:val="24"/>
+        </w:rPr>
+        <w:t>۸</w:t>
+      </w:r>
+      <w:r>
+        <w:rPr>
+          <w:sz w:val="24"/>
+          <w:rtl w:val="true"/>
+        </w:rPr>
+        <w:t xml:space="preserve">: </w:t>
+      </w:r>
+      <w:r>
+        <w:rPr>
+          <w:sz w:val="24"/>
+          <w:rtl w:val="true"/>
+        </w:rPr>
+        <w:t>روش کالیبراسیون</w:t>
+      </w:r>
+    </w:p>
+    <w:p>
+      <w:pPr>
+        <w:pStyle w:val="Normal"/>
+        <w:bidi w:val="1"/>
+        <w:jc w:val="left"/>
+        <w:rPr>
+          <w:sz w:val="44"/>
+        </w:rPr>
+      </w:pPr>
+      <w:r>
+        <w:rPr>
+          <w:sz w:val="24"/>
+          <w:rtl w:val="true"/>
+        </w:rPr>
+        <w:tab/>
+      </w:r>
+      <w:r>
+        <w:rPr>
+          <w:sz w:val="24"/>
+        </w:rPr>
+        <w:t>۳</w:t>
+      </w:r>
+      <w:r>
+        <w:rPr>
+          <w:sz w:val="24"/>
+        </w:rPr>
+        <w:t>-</w:t>
+      </w:r>
+      <w:r>
+        <w:rPr>
+          <w:sz w:val="24"/>
+        </w:rPr>
+        <w:t>۹</w:t>
+      </w:r>
+      <w:r>
+        <w:rPr>
+          <w:sz w:val="24"/>
+          <w:rtl w:val="true"/>
+        </w:rPr>
+        <w:t xml:space="preserve">: </w:t>
+      </w:r>
+      <w:r>
+        <w:rPr>
+          <w:sz w:val="24"/>
+          <w:rtl w:val="true"/>
+        </w:rPr>
+        <w:t>روش ارزیابی</w:t>
       </w:r>
     </w:p>
     <w:p>

</xml_diff>